<commit_message>
Ajustes Mod 2 - Aulas 4 e 5 e ajustes da coordenação
</commit_message>
<xml_diff>
--- a/source/imagens/modulo2/tabela-aula4.docx
+++ b/source/imagens/modulo2/tabela-aula4.docx
@@ -1,6 +1,6 @@
 
 <file path=word/document.xml><?xml version="1.0" encoding="utf-8"?>
-<w:document xmlns:wpc="http://schemas.microsoft.com/office/word/2010/wordprocessingCanvas" xmlns:cx="http://schemas.microsoft.com/office/drawing/2014/chartex" xmlns:cx1="http://schemas.microsoft.com/office/drawing/2015/9/8/chartex" xmlns:cx2="http://schemas.microsoft.com/office/drawing/2015/10/21/chartex" xmlns:cx3="http://schemas.microsoft.com/office/drawing/2016/5/9/chartex" xmlns:cx4="http://schemas.microsoft.com/office/drawing/2016/5/10/chartex" xmlns:cx5="http://schemas.microsoft.com/office/drawing/2016/5/11/chartex" xmlns:cx6="http://schemas.microsoft.com/office/drawing/2016/5/12/chartex" xmlns:cx7="http://schemas.microsoft.com/office/drawing/2016/5/13/chartex" xmlns:cx8="http://schemas.microsoft.com/office/drawing/2016/5/14/chartex" xmlns:mc="http://schemas.openxmlformats.org/markup-compatibility/2006" xmlns:aink="http://schemas.microsoft.com/office/drawing/2016/ink" xmlns:am3d="http://schemas.microsoft.com/office/drawing/2017/model3d" xmlns:o="urn:schemas-microsoft-com:office:office" xmlns:oel="http://schemas.microsoft.com/office/2019/extlst" xmlns:r="http://schemas.openxmlformats.org/officeDocument/2006/relationships" xmlns:m="http://schemas.openxmlformats.org/officeDocument/2006/math" xmlns:v="urn:schemas-microsoft-com:vml" xmlns:wp14="http://schemas.microsoft.com/office/word/2010/wordprocessingDrawing" xmlns:wp="http://schemas.openxmlformats.org/drawingml/2006/wordprocessingDrawing" xmlns:w10="urn:schemas-microsoft-com:office:word" xmlns:w="http://schemas.openxmlformats.org/wordprocessingml/2006/main" xmlns:w14="http://schemas.microsoft.com/office/word/2010/wordml" xmlns:w15="http://schemas.microsoft.com/office/word/2012/wordml" xmlns:w16cex="http://schemas.microsoft.com/office/word/2018/wordml/cex" xmlns:w16cid="http://schemas.microsoft.com/office/word/2016/wordml/cid" xmlns:w16="http://schemas.microsoft.com/office/word/2018/wordml" xmlns:w16du="http://schemas.microsoft.com/office/word/2023/wordml/word16du" xmlns:w16sdtdh="http://schemas.microsoft.com/office/word/2020/wordml/sdtdatahash" xmlns:w16se="http://schemas.microsoft.com/office/word/2015/wordml/symex" xmlns:wpg="http://schemas.microsoft.com/office/word/2010/wordprocessingGroup" xmlns:wpi="http://schemas.microsoft.com/office/word/2010/wordprocessingInk" xmlns:wne="http://schemas.microsoft.com/office/word/2006/wordml" xmlns:wps="http://schemas.microsoft.com/office/word/2010/wordprocessingShape" mc:Ignorable="w14 w15 w16se w16cid w16 w16cex w16sdtdh w16du wp14">
+<w:document xmlns:wpc="http://schemas.microsoft.com/office/word/2010/wordprocessingCanvas" xmlns:cx="http://schemas.microsoft.com/office/drawing/2014/chartex" xmlns:cx1="http://schemas.microsoft.com/office/drawing/2015/9/8/chartex" xmlns:cx2="http://schemas.microsoft.com/office/drawing/2015/10/21/chartex" xmlns:cx3="http://schemas.microsoft.com/office/drawing/2016/5/9/chartex" xmlns:cx4="http://schemas.microsoft.com/office/drawing/2016/5/10/chartex" xmlns:cx5="http://schemas.microsoft.com/office/drawing/2016/5/11/chartex" xmlns:cx6="http://schemas.microsoft.com/office/drawing/2016/5/12/chartex" xmlns:cx7="http://schemas.microsoft.com/office/drawing/2016/5/13/chartex" xmlns:cx8="http://schemas.microsoft.com/office/drawing/2016/5/14/chartex" xmlns:mc="http://schemas.openxmlformats.org/markup-compatibility/2006" xmlns:aink="http://schemas.microsoft.com/office/drawing/2016/ink" xmlns:am3d="http://schemas.microsoft.com/office/drawing/2017/model3d" xmlns:o="urn:schemas-microsoft-com:office:office" xmlns:oel="http://schemas.microsoft.com/office/2019/extlst" xmlns:r="http://schemas.openxmlformats.org/officeDocument/2006/relationships" xmlns:m="http://schemas.openxmlformats.org/officeDocument/2006/math" xmlns:v="urn:schemas-microsoft-com:vml" xmlns:wp14="http://schemas.microsoft.com/office/word/2010/wordprocessingDrawing" xmlns:wp="http://schemas.openxmlformats.org/drawingml/2006/wordprocessingDrawing" xmlns:w10="urn:schemas-microsoft-com:office:word" xmlns:w="http://schemas.openxmlformats.org/wordprocessingml/2006/main" xmlns:w14="http://schemas.microsoft.com/office/word/2010/wordml" xmlns:w15="http://schemas.microsoft.com/office/word/2012/wordml" xmlns:w16cex="http://schemas.microsoft.com/office/word/2018/wordml/cex" xmlns:w16cid="http://schemas.microsoft.com/office/word/2016/wordml/cid" xmlns:w16="http://schemas.microsoft.com/office/word/2018/wordml" xmlns:w16du="http://schemas.microsoft.com/office/word/2023/wordml/word16du" xmlns:w16sdtdh="http://schemas.microsoft.com/office/word/2020/wordml/sdtdatahash" xmlns:w16sdtfl="http://schemas.microsoft.com/office/word/2024/wordml/sdtformatlock" xmlns:w16se="http://schemas.microsoft.com/office/word/2015/wordml/symex" xmlns:wpg="http://schemas.microsoft.com/office/word/2010/wordprocessingGroup" xmlns:wpi="http://schemas.microsoft.com/office/word/2010/wordprocessingInk" xmlns:wne="http://schemas.microsoft.com/office/word/2006/wordml" xmlns:wps="http://schemas.microsoft.com/office/word/2010/wordprocessingShape" mc:Ignorable="w14 w15 w16se w16cid w16 w16cex w16sdtdh w16sdtfl w16du wp14">
   <w:body>
     <w:tbl>
       <w:tblPr>
@@ -11,8 +11,8 @@
       </w:tblPr>
       <w:tblGrid>
         <w:gridCol w:w="1838"/>
-        <w:gridCol w:w="6951"/>
-        <w:gridCol w:w="5381"/>
+        <w:gridCol w:w="6809"/>
+        <w:gridCol w:w="5523"/>
       </w:tblGrid>
       <w:tr>
         <w:trPr>
@@ -50,7 +50,7 @@
         </w:tc>
         <w:tc>
           <w:tcPr>
-            <w:tcW w:w="6951" w:type="dxa"/>
+            <w:tcW w:w="6809" w:type="dxa"/>
             <w:tcBorders>
               <w:bottom w:val="single" w:sz="4" w:space="0" w:color="auto"/>
             </w:tcBorders>
@@ -80,7 +80,7 @@
         </w:tc>
         <w:tc>
           <w:tcPr>
-            <w:tcW w:w="5381" w:type="dxa"/>
+            <w:tcW w:w="5523" w:type="dxa"/>
             <w:tcBorders>
               <w:bottom w:val="single" w:sz="4" w:space="0" w:color="auto"/>
             </w:tcBorders>
@@ -141,7 +141,7 @@
         </w:tc>
         <w:tc>
           <w:tcPr>
-            <w:tcW w:w="6951" w:type="dxa"/>
+            <w:tcW w:w="6809" w:type="dxa"/>
             <w:shd w:val="clear" w:color="auto" w:fill="E8EEFE"/>
           </w:tcPr>
           <w:p>
@@ -227,7 +227,7 @@
         </w:tc>
         <w:tc>
           <w:tcPr>
-            <w:tcW w:w="5381" w:type="dxa"/>
+            <w:tcW w:w="5523" w:type="dxa"/>
             <w:shd w:val="clear" w:color="auto" w:fill="E8EEFE"/>
             <w:vAlign w:val="center"/>
           </w:tcPr>
@@ -565,7 +565,7 @@
         </w:tc>
         <w:tc>
           <w:tcPr>
-            <w:tcW w:w="6951" w:type="dxa"/>
+            <w:tcW w:w="6809" w:type="dxa"/>
           </w:tcPr>
           <w:p>
             <w:pPr>
@@ -596,7 +596,7 @@
         </w:tc>
         <w:tc>
           <w:tcPr>
-            <w:tcW w:w="5381" w:type="dxa"/>
+            <w:tcW w:w="5523" w:type="dxa"/>
           </w:tcPr>
           <w:p>
             <w:pPr>
@@ -959,7 +959,7 @@
         </w:tc>
         <w:tc>
           <w:tcPr>
-            <w:tcW w:w="6951" w:type="dxa"/>
+            <w:tcW w:w="6809" w:type="dxa"/>
             <w:shd w:val="clear" w:color="auto" w:fill="E8EEFE"/>
           </w:tcPr>
           <w:p>
@@ -993,7 +993,7 @@
         </w:tc>
         <w:tc>
           <w:tcPr>
-            <w:tcW w:w="5381" w:type="dxa"/>
+            <w:tcW w:w="5523" w:type="dxa"/>
             <w:shd w:val="clear" w:color="auto" w:fill="E8EEFE"/>
           </w:tcPr>
           <w:p>
@@ -1179,7 +1179,7 @@
         </w:tc>
         <w:tc>
           <w:tcPr>
-            <w:tcW w:w="6951" w:type="dxa"/>
+            <w:tcW w:w="6809" w:type="dxa"/>
           </w:tcPr>
           <w:p>
             <w:pPr>
@@ -1227,7 +1227,7 @@
                 <w:sz w:val="20"/>
                 <w:szCs w:val="20"/>
               </w:rPr>
-              <w:t xml:space="preserve">O SIM foi informatizado em 1979. Doze anos depois, com a implantação do SUS e sob a premissa da descentralização teve a coleta de dados repassada </w:t>
+              <w:t xml:space="preserve">O SIM foi informatizado em 1979. Doze anos depois, com a implantação do SUS e sob a premissa da descentralização teve a coleta de dados </w:t>
             </w:r>
             <w:r>
               <w:rPr>
@@ -1236,7 +1236,31 @@
                 <w:szCs w:val="20"/>
               </w:rPr>
               <w:lastRenderedPageBreak/>
-              <w:t>à atribuição dos Estados e Municípios, através das suas respectivas Secretarias de Saúde. Com a finalidade de reunir dados quantitativos e qualitativos sobre óbitos ocorridos no Brasil, o SIM é considerado uma importante ferramenta de gestão na área da saúde que subsidiam a tomada de decisão em diversas áreas da assistência à saúde. No nível federal, sua gestão está afeta à Secretaria de Vigilância à Saúde.</w:t>
+              <w:t>repassada à atribuição dos Estados e Municípios, através das suas respectivas Secretarias de Saúde. Com a finalidade de reunir dados quantitativos e qualitativos sobre óbitos ocorridos no Brasil, o SIM é considerado uma importante ferramenta de gestão na área da saúde que subsidiam a tomada de decisão em diversas áreas da assistência à saúde. No nível federal, sua gestão está afeta à Secretaria de Vigilância à Saúde.</w:t>
+            </w:r>
+            <w:r>
+              <w:rPr>
+                <w:rFonts w:ascii="Nunito Sans Normal" w:eastAsiaTheme="minorEastAsia" w:hAnsi="Nunito Sans Normal" w:cstheme="majorHAnsi"/>
+                <w:sz w:val="20"/>
+                <w:szCs w:val="20"/>
+              </w:rPr>
+              <w:br/>
+            </w:r>
+            <w:r>
+              <w:rPr>
+                <w:rFonts w:ascii="Nunito Sans Normal" w:eastAsiaTheme="minorEastAsia" w:hAnsi="Nunito Sans Normal" w:cstheme="majorHAnsi"/>
+                <w:sz w:val="20"/>
+                <w:szCs w:val="20"/>
+              </w:rPr>
+              <w:br/>
+            </w:r>
+            <w:r>
+              <w:rPr>
+                <w:rFonts w:ascii="Nunito Sans Normal" w:eastAsiaTheme="minorEastAsia" w:hAnsi="Nunito Sans Normal" w:cstheme="majorHAnsi"/>
+                <w:sz w:val="20"/>
+                <w:szCs w:val="20"/>
+              </w:rPr>
+              <w:t>O Sistema de informações sobre mortalidade dispõe de um ambiente de compartilhamento de informações on-line com diversas utilidades e aplicações. O acesso a este ambiente é restrito a pessoas cadastradas, para garantir a confidencialidade dos dados pessoais dos envolvidos nos registros.</w:t>
             </w:r>
           </w:p>
           <w:p>
@@ -1251,7 +1275,7 @@
         </w:tc>
         <w:tc>
           <w:tcPr>
-            <w:tcW w:w="5381" w:type="dxa"/>
+            <w:tcW w:w="5523" w:type="dxa"/>
           </w:tcPr>
           <w:p>
             <w:pPr>
@@ -1418,7 +1442,7 @@
 </file>
 
 <file path=word/numbering.xml><?xml version="1.0" encoding="utf-8"?>
-<w:numbering xmlns:wpc="http://schemas.microsoft.com/office/word/2010/wordprocessingCanvas" xmlns:cx="http://schemas.microsoft.com/office/drawing/2014/chartex" xmlns:cx1="http://schemas.microsoft.com/office/drawing/2015/9/8/chartex" xmlns:cx2="http://schemas.microsoft.com/office/drawing/2015/10/21/chartex" xmlns:cx3="http://schemas.microsoft.com/office/drawing/2016/5/9/chartex" xmlns:cx4="http://schemas.microsoft.com/office/drawing/2016/5/10/chartex" xmlns:cx5="http://schemas.microsoft.com/office/drawing/2016/5/11/chartex" xmlns:cx6="http://schemas.microsoft.com/office/drawing/2016/5/12/chartex" xmlns:cx7="http://schemas.microsoft.com/office/drawing/2016/5/13/chartex" xmlns:cx8="http://schemas.microsoft.com/office/drawing/2016/5/14/chartex" xmlns:mc="http://schemas.openxmlformats.org/markup-compatibility/2006" xmlns:aink="http://schemas.microsoft.com/office/drawing/2016/ink" xmlns:am3d="http://schemas.microsoft.com/office/drawing/2017/model3d" xmlns:o="urn:schemas-microsoft-com:office:office" xmlns:oel="http://schemas.microsoft.com/office/2019/extlst" xmlns:r="http://schemas.openxmlformats.org/officeDocument/2006/relationships" xmlns:m="http://schemas.openxmlformats.org/officeDocument/2006/math" xmlns:v="urn:schemas-microsoft-com:vml" xmlns:wp14="http://schemas.microsoft.com/office/word/2010/wordprocessingDrawing" xmlns:wp="http://schemas.openxmlformats.org/drawingml/2006/wordprocessingDrawing" xmlns:w10="urn:schemas-microsoft-com:office:word" xmlns:w="http://schemas.openxmlformats.org/wordprocessingml/2006/main" xmlns:w14="http://schemas.microsoft.com/office/word/2010/wordml" xmlns:w15="http://schemas.microsoft.com/office/word/2012/wordml" xmlns:w16cex="http://schemas.microsoft.com/office/word/2018/wordml/cex" xmlns:w16cid="http://schemas.microsoft.com/office/word/2016/wordml/cid" xmlns:w16="http://schemas.microsoft.com/office/word/2018/wordml" xmlns:w16du="http://schemas.microsoft.com/office/word/2023/wordml/word16du" xmlns:w16sdtdh="http://schemas.microsoft.com/office/word/2020/wordml/sdtdatahash" xmlns:w16se="http://schemas.microsoft.com/office/word/2015/wordml/symex" xmlns:wpg="http://schemas.microsoft.com/office/word/2010/wordprocessingGroup" xmlns:wpi="http://schemas.microsoft.com/office/word/2010/wordprocessingInk" xmlns:wne="http://schemas.microsoft.com/office/word/2006/wordml" xmlns:wps="http://schemas.microsoft.com/office/word/2010/wordprocessingShape" mc:Ignorable="w14 w15 w16se w16cid w16 w16cex w16sdtdh w16du wp14">
+<w:numbering xmlns:wpc="http://schemas.microsoft.com/office/word/2010/wordprocessingCanvas" xmlns:cx="http://schemas.microsoft.com/office/drawing/2014/chartex" xmlns:cx1="http://schemas.microsoft.com/office/drawing/2015/9/8/chartex" xmlns:cx2="http://schemas.microsoft.com/office/drawing/2015/10/21/chartex" xmlns:cx3="http://schemas.microsoft.com/office/drawing/2016/5/9/chartex" xmlns:cx4="http://schemas.microsoft.com/office/drawing/2016/5/10/chartex" xmlns:cx5="http://schemas.microsoft.com/office/drawing/2016/5/11/chartex" xmlns:cx6="http://schemas.microsoft.com/office/drawing/2016/5/12/chartex" xmlns:cx7="http://schemas.microsoft.com/office/drawing/2016/5/13/chartex" xmlns:cx8="http://schemas.microsoft.com/office/drawing/2016/5/14/chartex" xmlns:mc="http://schemas.openxmlformats.org/markup-compatibility/2006" xmlns:aink="http://schemas.microsoft.com/office/drawing/2016/ink" xmlns:am3d="http://schemas.microsoft.com/office/drawing/2017/model3d" xmlns:o="urn:schemas-microsoft-com:office:office" xmlns:oel="http://schemas.microsoft.com/office/2019/extlst" xmlns:r="http://schemas.openxmlformats.org/officeDocument/2006/relationships" xmlns:m="http://schemas.openxmlformats.org/officeDocument/2006/math" xmlns:v="urn:schemas-microsoft-com:vml" xmlns:wp14="http://schemas.microsoft.com/office/word/2010/wordprocessingDrawing" xmlns:wp="http://schemas.openxmlformats.org/drawingml/2006/wordprocessingDrawing" xmlns:w10="urn:schemas-microsoft-com:office:word" xmlns:w="http://schemas.openxmlformats.org/wordprocessingml/2006/main" xmlns:w14="http://schemas.microsoft.com/office/word/2010/wordml" xmlns:w15="http://schemas.microsoft.com/office/word/2012/wordml" xmlns:w16cex="http://schemas.microsoft.com/office/word/2018/wordml/cex" xmlns:w16cid="http://schemas.microsoft.com/office/word/2016/wordml/cid" xmlns:w16="http://schemas.microsoft.com/office/word/2018/wordml" xmlns:w16du="http://schemas.microsoft.com/office/word/2023/wordml/word16du" xmlns:w16sdtdh="http://schemas.microsoft.com/office/word/2020/wordml/sdtdatahash" xmlns:w16sdtfl="http://schemas.microsoft.com/office/word/2024/wordml/sdtformatlock" xmlns:w16se="http://schemas.microsoft.com/office/word/2015/wordml/symex" xmlns:wpg="http://schemas.microsoft.com/office/word/2010/wordprocessingGroup" xmlns:wpi="http://schemas.microsoft.com/office/word/2010/wordprocessingInk" xmlns:wne="http://schemas.microsoft.com/office/word/2006/wordml" xmlns:wps="http://schemas.microsoft.com/office/word/2010/wordprocessingShape" mc:Ignorable="w14 w15 w16se w16cid w16 w16cex w16sdtdh w16sdtfl w16du wp14">
   <w:abstractNum w:abstractNumId="0" w15:restartNumberingAfterBreak="0">
     <w:nsid w:val="06050EF0"/>
     <w:multiLevelType w:val="hybridMultilevel"/>
@@ -1771,7 +1795,7 @@
 </file>
 
 <file path=word/styles.xml><?xml version="1.0" encoding="utf-8"?>
-<w:styles xmlns:mc="http://schemas.openxmlformats.org/markup-compatibility/2006" xmlns:r="http://schemas.openxmlformats.org/officeDocument/2006/relationships" xmlns:w="http://schemas.openxmlformats.org/wordprocessingml/2006/main" xmlns:w14="http://schemas.microsoft.com/office/word/2010/wordml" xmlns:w15="http://schemas.microsoft.com/office/word/2012/wordml" xmlns:w16cex="http://schemas.microsoft.com/office/word/2018/wordml/cex" xmlns:w16cid="http://schemas.microsoft.com/office/word/2016/wordml/cid" xmlns:w16="http://schemas.microsoft.com/office/word/2018/wordml" xmlns:w16du="http://schemas.microsoft.com/office/word/2023/wordml/word16du" xmlns:w16sdtdh="http://schemas.microsoft.com/office/word/2020/wordml/sdtdatahash" xmlns:w16se="http://schemas.microsoft.com/office/word/2015/wordml/symex" mc:Ignorable="w14 w15 w16se w16cid w16 w16cex w16sdtdh w16du">
+<w:styles xmlns:mc="http://schemas.openxmlformats.org/markup-compatibility/2006" xmlns:r="http://schemas.openxmlformats.org/officeDocument/2006/relationships" xmlns:w="http://schemas.openxmlformats.org/wordprocessingml/2006/main" xmlns:w14="http://schemas.microsoft.com/office/word/2010/wordml" xmlns:w15="http://schemas.microsoft.com/office/word/2012/wordml" xmlns:w16cex="http://schemas.microsoft.com/office/word/2018/wordml/cex" xmlns:w16cid="http://schemas.microsoft.com/office/word/2016/wordml/cid" xmlns:w16="http://schemas.microsoft.com/office/word/2018/wordml" xmlns:w16du="http://schemas.microsoft.com/office/word/2023/wordml/word16du" xmlns:w16sdtdh="http://schemas.microsoft.com/office/word/2020/wordml/sdtdatahash" xmlns:w16sdtfl="http://schemas.microsoft.com/office/word/2024/wordml/sdtformatlock" xmlns:w16se="http://schemas.microsoft.com/office/word/2015/wordml/symex" mc:Ignorable="w14 w15 w16se w16cid w16 w16cex w16sdtdh w16sdtfl w16du">
   <w:docDefaults>
     <w:rPrDefault>
       <w:rPr>

</xml_diff>